<commit_message>
Added GitHub social media link
</commit_message>
<xml_diff>
--- a/plan/My Personal Website.docx
+++ b/plan/My Personal Website.docx
@@ -213,8 +213,13 @@
         </w:numPr>
       </w:pPr>
       <w:r>
-        <w:t>Work at Thermo</w:t>
-      </w:r>
+        <w:t xml:space="preserve">Work at </w:t>
+      </w:r>
+      <w:proofErr w:type="spellStart"/>
+      <w:r>
+        <w:t>Thermo</w:t>
+      </w:r>
+      <w:proofErr w:type="spellEnd"/>
     </w:p>
     <w:p>
       <w:pPr>
@@ -225,7 +230,23 @@
         </w:numPr>
       </w:pPr>
       <w:r>
-        <w:t>CS Club activities (trips, guests, FemHack, etc)</w:t>
+        <w:t xml:space="preserve">CS Club activities (trips, guests, </w:t>
+      </w:r>
+      <w:proofErr w:type="spellStart"/>
+      <w:r>
+        <w:t>FemHack</w:t>
+      </w:r>
+      <w:proofErr w:type="spellEnd"/>
+      <w:r>
+        <w:t xml:space="preserve">, </w:t>
+      </w:r>
+      <w:proofErr w:type="spellStart"/>
+      <w:r>
+        <w:t>etc</w:t>
+      </w:r>
+      <w:proofErr w:type="spellEnd"/>
+      <w:r>
+        <w:t>)</w:t>
       </w:r>
     </w:p>
     <w:p>
@@ -257,7 +278,15 @@
         </w:numPr>
       </w:pPr>
       <w:r>
-        <w:t>Email address (mailto link)</w:t>
+        <w:t>Email address (</w:t>
+      </w:r>
+      <w:proofErr w:type="spellStart"/>
+      <w:r>
+        <w:t>mailto</w:t>
+      </w:r>
+      <w:proofErr w:type="spellEnd"/>
+      <w:r>
+        <w:t xml:space="preserve"> link)</w:t>
       </w:r>
     </w:p>
     <w:p>
@@ -294,6 +323,18 @@
       </w:pPr>
       <w:r>
         <w:t>Instagram</w:t>
+      </w:r>
+    </w:p>
+    <w:p>
+      <w:pPr>
+        <w:pStyle w:val="ListParagraph"/>
+        <w:numPr>
+          <w:ilvl w:val="0"/>
+          <w:numId w:val="5"/>
+        </w:numPr>
+      </w:pPr>
+      <w:r>
+        <w:t>GitHub</w:t>
       </w:r>
     </w:p>
     <w:p>

</xml_diff>